<commit_message>
Informe de avance sin el temporal
</commit_message>
<xml_diff>
--- a/trunk/docs/Entregables/Informes de avance/InformedeAvance-Grupo5508-UTN-2016_20160812.docx
+++ b/trunk/docs/Entregables/Informes de avance/InformedeAvance-Grupo5508-UTN-2016_20160812.docx
@@ -578,6 +578,14 @@
                 <w:szCs w:val="22"/>
               </w:rPr>
               <w:t>2</w:t>
+            </w:r>
+            <w:r>
+              <w:rPr>
+                <w:rFonts w:ascii="Arial" w:eastAsia="Arial" w:hAnsi="Arial" w:cs="Arial"/>
+                <w:sz w:val="22"/>
+                <w:szCs w:val="22"/>
+              </w:rPr>
+              <w:t>v</w:t>
             </w:r>
             <w:bookmarkStart w:id="0" w:name="_GoBack"/>
             <w:bookmarkEnd w:id="0"/>

</xml_diff>